<commit_message>
Updated cover letter for UTC
</commit_message>
<xml_diff>
--- a/Lessons/Job Search/UTC_Cover_Letter.docx
+++ b/Lessons/Job Search/UTC_Cover_Letter.docx
@@ -182,7 +182,7 @@
           <w:sz w:val="21"/>
           <w:szCs w:val="21"/>
         </w:rPr>
-        <w:t>,</w:t>
+        <w:t>:</w:t>
       </w:r>
     </w:p>
     <w:p>
@@ -242,7 +242,23 @@
           <w:sz w:val="21"/>
           <w:szCs w:val="21"/>
         </w:rPr>
-        <w:t xml:space="preserve"> to apply to the position of Manufacturing Engineer Intern for the </w:t>
+        <w:t xml:space="preserve"> to apply </w:t>
+      </w:r>
+      <w:r>
+        <w:rPr>
+          <w:rFonts w:ascii="Times New Roman" w:hAnsi="Times New Roman" w:cs="Times New Roman"/>
+          <w:sz w:val="21"/>
+          <w:szCs w:val="21"/>
+        </w:rPr>
+        <w:t>for</w:t>
+      </w:r>
+      <w:r>
+        <w:rPr>
+          <w:rFonts w:ascii="Times New Roman" w:hAnsi="Times New Roman" w:cs="Times New Roman"/>
+          <w:sz w:val="21"/>
+          <w:szCs w:val="21"/>
+        </w:rPr>
+        <w:t xml:space="preserve"> the position of Manufacturing Engineer Intern for the </w:t>
       </w:r>
       <w:proofErr w:type="gramStart"/>
       <w:r>
@@ -480,7 +496,509 @@
           <w:sz w:val="21"/>
           <w:szCs w:val="21"/>
         </w:rPr>
-        <w:t xml:space="preserve"> I </w:t>
+        <w:t xml:space="preserve"> I was given the </w:t>
+      </w:r>
+      <w:r>
+        <w:rPr>
+          <w:rFonts w:ascii="Times New Roman" w:hAnsi="Times New Roman" w:cs="Times New Roman"/>
+          <w:sz w:val="21"/>
+          <w:szCs w:val="21"/>
+        </w:rPr>
+        <w:t xml:space="preserve">responsibility </w:t>
+      </w:r>
+      <w:r>
+        <w:rPr>
+          <w:rFonts w:ascii="Times New Roman" w:hAnsi="Times New Roman" w:cs="Times New Roman"/>
+          <w:sz w:val="21"/>
+          <w:szCs w:val="21"/>
+        </w:rPr>
+        <w:t>of</w:t>
+      </w:r>
+      <w:r>
+        <w:rPr>
+          <w:rFonts w:ascii="Times New Roman" w:hAnsi="Times New Roman" w:cs="Times New Roman"/>
+          <w:sz w:val="21"/>
+          <w:szCs w:val="21"/>
+        </w:rPr>
+        <w:t xml:space="preserve"> design</w:t>
+      </w:r>
+      <w:r>
+        <w:rPr>
+          <w:rFonts w:ascii="Times New Roman" w:hAnsi="Times New Roman" w:cs="Times New Roman"/>
+          <w:sz w:val="21"/>
+          <w:szCs w:val="21"/>
+        </w:rPr>
+        <w:t>ing</w:t>
+      </w:r>
+      <w:r>
+        <w:rPr>
+          <w:rFonts w:ascii="Times New Roman" w:hAnsi="Times New Roman" w:cs="Times New Roman"/>
+          <w:sz w:val="21"/>
+          <w:szCs w:val="21"/>
+        </w:rPr>
+        <w:t xml:space="preserve"> and oversee</w:t>
+      </w:r>
+      <w:r>
+        <w:rPr>
+          <w:rFonts w:ascii="Times New Roman" w:hAnsi="Times New Roman" w:cs="Times New Roman"/>
+          <w:sz w:val="21"/>
+          <w:szCs w:val="21"/>
+        </w:rPr>
+        <w:t>ing</w:t>
+      </w:r>
+      <w:r>
+        <w:rPr>
+          <w:rFonts w:ascii="Times New Roman" w:hAnsi="Times New Roman" w:cs="Times New Roman"/>
+          <w:sz w:val="21"/>
+          <w:szCs w:val="21"/>
+        </w:rPr>
+        <w:t xml:space="preserve"> the fabrication of an experimental test article designed to supplement wind tunnel testing. In less than ten weeks, I </w:t>
+      </w:r>
+      <w:r>
+        <w:rPr>
+          <w:rFonts w:ascii="Times New Roman" w:hAnsi="Times New Roman" w:cs="Times New Roman"/>
+          <w:sz w:val="21"/>
+          <w:szCs w:val="21"/>
+        </w:rPr>
+        <w:t>completed a</w:t>
+      </w:r>
+      <w:r>
+        <w:rPr>
+          <w:rFonts w:ascii="Times New Roman" w:hAnsi="Times New Roman" w:cs="Times New Roman"/>
+          <w:sz w:val="21"/>
+          <w:szCs w:val="21"/>
+        </w:rPr>
+        <w:t xml:space="preserve"> complete design of the equipment using </w:t>
+      </w:r>
+      <w:proofErr w:type="spellStart"/>
+      <w:r>
+        <w:rPr>
+          <w:rFonts w:ascii="Times New Roman" w:hAnsi="Times New Roman" w:cs="Times New Roman"/>
+          <w:sz w:val="21"/>
+          <w:szCs w:val="21"/>
+        </w:rPr>
+        <w:t>Solidworks</w:t>
+      </w:r>
+      <w:proofErr w:type="spellEnd"/>
+      <w:r>
+        <w:rPr>
+          <w:rFonts w:ascii="Times New Roman" w:hAnsi="Times New Roman" w:cs="Times New Roman"/>
+          <w:sz w:val="21"/>
+          <w:szCs w:val="21"/>
+        </w:rPr>
+        <w:t xml:space="preserve"> CAD software, and </w:t>
+      </w:r>
+      <w:r>
+        <w:rPr>
+          <w:rFonts w:ascii="Times New Roman" w:hAnsi="Times New Roman" w:cs="Times New Roman"/>
+          <w:sz w:val="21"/>
+          <w:szCs w:val="21"/>
+        </w:rPr>
+        <w:t xml:space="preserve">submitted the drawings to the manufacturing engineers. In the months since, I </w:t>
+      </w:r>
+      <w:r>
+        <w:rPr>
+          <w:rFonts w:ascii="Times New Roman" w:hAnsi="Times New Roman" w:cs="Times New Roman"/>
+          <w:sz w:val="21"/>
+          <w:szCs w:val="21"/>
+        </w:rPr>
+        <w:t>have been able t</w:t>
+      </w:r>
+      <w:r>
+        <w:rPr>
+          <w:rFonts w:ascii="Times New Roman" w:hAnsi="Times New Roman" w:cs="Times New Roman"/>
+          <w:sz w:val="21"/>
+          <w:szCs w:val="21"/>
+        </w:rPr>
+        <w:t>o</w:t>
+      </w:r>
+      <w:r>
+        <w:rPr>
+          <w:rFonts w:ascii="Times New Roman" w:hAnsi="Times New Roman" w:cs="Times New Roman"/>
+          <w:sz w:val="21"/>
+          <w:szCs w:val="21"/>
+        </w:rPr>
+        <w:t xml:space="preserve"> consult</w:t>
+      </w:r>
+      <w:r>
+        <w:rPr>
+          <w:rFonts w:ascii="Times New Roman" w:hAnsi="Times New Roman" w:cs="Times New Roman"/>
+          <w:sz w:val="21"/>
+          <w:szCs w:val="21"/>
+        </w:rPr>
+        <w:t xml:space="preserve"> with the technicians and </w:t>
+      </w:r>
+      <w:r>
+        <w:rPr>
+          <w:rFonts w:ascii="Times New Roman" w:hAnsi="Times New Roman" w:cs="Times New Roman"/>
+          <w:sz w:val="21"/>
+          <w:szCs w:val="21"/>
+        </w:rPr>
+        <w:t>follow</w:t>
+      </w:r>
+      <w:r>
+        <w:rPr>
+          <w:rFonts w:ascii="Times New Roman" w:hAnsi="Times New Roman" w:cs="Times New Roman"/>
+          <w:sz w:val="21"/>
+          <w:szCs w:val="21"/>
+        </w:rPr>
+        <w:t xml:space="preserve"> along as my design</w:t>
+      </w:r>
+      <w:r>
+        <w:rPr>
+          <w:rFonts w:ascii="Times New Roman" w:hAnsi="Times New Roman" w:cs="Times New Roman"/>
+          <w:sz w:val="21"/>
+          <w:szCs w:val="21"/>
+        </w:rPr>
+        <w:t xml:space="preserve"> </w:t>
+      </w:r>
+      <w:r>
+        <w:rPr>
+          <w:rFonts w:ascii="Times New Roman" w:hAnsi="Times New Roman" w:cs="Times New Roman"/>
+          <w:sz w:val="21"/>
+          <w:szCs w:val="21"/>
+        </w:rPr>
+        <w:t xml:space="preserve">is constructed with the goal of </w:t>
+      </w:r>
+      <w:r>
+        <w:rPr>
+          <w:rFonts w:ascii="Times New Roman" w:hAnsi="Times New Roman" w:cs="Times New Roman"/>
+          <w:sz w:val="21"/>
+          <w:szCs w:val="21"/>
+        </w:rPr>
+        <w:t>being put to</w:t>
+      </w:r>
+      <w:r>
+        <w:rPr>
+          <w:rFonts w:ascii="Times New Roman" w:hAnsi="Times New Roman" w:cs="Times New Roman"/>
+          <w:sz w:val="21"/>
+          <w:szCs w:val="21"/>
+        </w:rPr>
+        <w:t xml:space="preserve"> use this year.</w:t>
+      </w:r>
+      <w:r>
+        <w:rPr>
+          <w:rFonts w:ascii="Times New Roman" w:hAnsi="Times New Roman" w:cs="Times New Roman"/>
+          <w:sz w:val="21"/>
+          <w:szCs w:val="21"/>
+        </w:rPr>
+        <w:t xml:space="preserve"> Moreover, I was able to complete </w:t>
+      </w:r>
+      <w:r>
+        <w:rPr>
+          <w:rFonts w:ascii="Times New Roman" w:hAnsi="Times New Roman" w:cs="Times New Roman"/>
+          <w:sz w:val="21"/>
+          <w:szCs w:val="21"/>
+        </w:rPr>
+        <w:t xml:space="preserve">several compressible </w:t>
+      </w:r>
+      <w:r>
+        <w:rPr>
+          <w:rFonts w:ascii="Times New Roman" w:hAnsi="Times New Roman" w:cs="Times New Roman"/>
+          <w:sz w:val="21"/>
+          <w:szCs w:val="21"/>
+        </w:rPr>
+        <w:t xml:space="preserve">Computational Fluid Dynamics (CFD) </w:t>
+      </w:r>
+      <w:r>
+        <w:rPr>
+          <w:rFonts w:ascii="Times New Roman" w:hAnsi="Times New Roman" w:cs="Times New Roman"/>
+          <w:sz w:val="21"/>
+          <w:szCs w:val="21"/>
+        </w:rPr>
+        <w:t>studies</w:t>
+      </w:r>
+      <w:r>
+        <w:rPr>
+          <w:rFonts w:ascii="Times New Roman" w:hAnsi="Times New Roman" w:cs="Times New Roman"/>
+          <w:sz w:val="21"/>
+          <w:szCs w:val="21"/>
+        </w:rPr>
+        <w:t xml:space="preserve"> </w:t>
+      </w:r>
+      <w:r>
+        <w:rPr>
+          <w:rFonts w:ascii="Times New Roman" w:hAnsi="Times New Roman" w:cs="Times New Roman"/>
+          <w:sz w:val="21"/>
+          <w:szCs w:val="21"/>
+        </w:rPr>
+        <w:t xml:space="preserve">at the </w:t>
+      </w:r>
+      <w:r>
+        <w:rPr>
+          <w:rFonts w:ascii="Times New Roman" w:hAnsi="Times New Roman" w:cs="Times New Roman"/>
+          <w:sz w:val="21"/>
+          <w:szCs w:val="21"/>
+        </w:rPr>
+        <w:t xml:space="preserve">AFRL and I presented my work at two professional conferences. </w:t>
+      </w:r>
+      <w:r>
+        <w:rPr>
+          <w:rFonts w:ascii="Times New Roman" w:hAnsi="Times New Roman" w:cs="Times New Roman"/>
+          <w:sz w:val="21"/>
+          <w:szCs w:val="21"/>
+        </w:rPr>
+        <w:t>As an engineer, it was immensely rewarding both to see a project I had worked on be implemented in the real world, and to contribute novel research to the field of aerospace engineering.</w:t>
+      </w:r>
+      <w:bookmarkStart w:id="0" w:name="_GoBack"/>
+      <w:bookmarkEnd w:id="0"/>
+      <w:r>
+        <w:rPr>
+          <w:rFonts w:ascii="Times New Roman" w:hAnsi="Times New Roman" w:cs="Times New Roman"/>
+          <w:sz w:val="21"/>
+          <w:szCs w:val="21"/>
+        </w:rPr>
+        <w:t xml:space="preserve"> </w:t>
+      </w:r>
+      <w:r>
+        <w:rPr>
+          <w:rFonts w:ascii="Times New Roman" w:hAnsi="Times New Roman" w:cs="Times New Roman"/>
+          <w:sz w:val="21"/>
+          <w:szCs w:val="21"/>
+        </w:rPr>
+        <w:t xml:space="preserve">My current internship at NASA Marshall Space Flight Center has further </w:t>
+      </w:r>
+      <w:r>
+        <w:rPr>
+          <w:rFonts w:ascii="Times New Roman" w:hAnsi="Times New Roman" w:cs="Times New Roman"/>
+          <w:sz w:val="21"/>
+          <w:szCs w:val="21"/>
+        </w:rPr>
+        <w:t>reinforced</w:t>
+      </w:r>
+      <w:r>
+        <w:rPr>
+          <w:rFonts w:ascii="Times New Roman" w:hAnsi="Times New Roman" w:cs="Times New Roman"/>
+          <w:sz w:val="21"/>
+          <w:szCs w:val="21"/>
+        </w:rPr>
+        <w:t xml:space="preserve"> my desire to work in the aerospace field. </w:t>
+      </w:r>
+      <w:r>
+        <w:rPr>
+          <w:rFonts w:ascii="Times New Roman" w:hAnsi="Times New Roman" w:cs="Times New Roman"/>
+          <w:sz w:val="21"/>
+          <w:szCs w:val="21"/>
+        </w:rPr>
+        <w:t>As a member of the</w:t>
+      </w:r>
+      <w:r>
+        <w:rPr>
+          <w:rFonts w:ascii="Times New Roman" w:hAnsi="Times New Roman" w:cs="Times New Roman"/>
+          <w:sz w:val="21"/>
+          <w:szCs w:val="21"/>
+        </w:rPr>
+        <w:t xml:space="preserve"> </w:t>
+      </w:r>
+      <w:r>
+        <w:rPr>
+          <w:rFonts w:ascii="Times New Roman" w:hAnsi="Times New Roman" w:cs="Times New Roman"/>
+          <w:sz w:val="21"/>
+          <w:szCs w:val="21"/>
+        </w:rPr>
+        <w:t xml:space="preserve">Control, Navigation, and Mission Analysis Branch, I was </w:t>
+      </w:r>
+      <w:r>
+        <w:rPr>
+          <w:rFonts w:ascii="Times New Roman" w:hAnsi="Times New Roman" w:cs="Times New Roman"/>
+          <w:sz w:val="21"/>
+          <w:szCs w:val="21"/>
+        </w:rPr>
+        <w:t>able to perform</w:t>
+      </w:r>
+      <w:r>
+        <w:rPr>
+          <w:rFonts w:ascii="Times New Roman" w:hAnsi="Times New Roman" w:cs="Times New Roman"/>
+          <w:sz w:val="21"/>
+          <w:szCs w:val="21"/>
+        </w:rPr>
+        <w:t xml:space="preserve"> validation of the Guidance and Control </w:t>
+      </w:r>
+      <w:r>
+        <w:rPr>
+          <w:rFonts w:ascii="Times New Roman" w:hAnsi="Times New Roman" w:cs="Times New Roman"/>
+          <w:sz w:val="21"/>
+          <w:szCs w:val="21"/>
+        </w:rPr>
+        <w:t>MATL</w:t>
+      </w:r>
+      <w:r>
+        <w:rPr>
+          <w:rFonts w:ascii="Times New Roman" w:hAnsi="Times New Roman" w:cs="Times New Roman"/>
+          <w:sz w:val="21"/>
+          <w:szCs w:val="21"/>
+        </w:rPr>
+        <w:t>AB/Simulink model for the Near Earth Asteroid</w:t>
+      </w:r>
+      <w:r>
+        <w:rPr>
+          <w:rFonts w:ascii="Times New Roman" w:hAnsi="Times New Roman" w:cs="Times New Roman"/>
+          <w:sz w:val="21"/>
+          <w:szCs w:val="21"/>
+        </w:rPr>
+        <w:t xml:space="preserve"> (NEA) </w:t>
+      </w:r>
+      <w:r>
+        <w:rPr>
+          <w:rFonts w:ascii="Times New Roman" w:hAnsi="Times New Roman" w:cs="Times New Roman"/>
+          <w:sz w:val="21"/>
+          <w:szCs w:val="21"/>
+        </w:rPr>
+        <w:t xml:space="preserve">Scout satellite. </w:t>
+      </w:r>
+      <w:r>
+        <w:rPr>
+          <w:rFonts w:ascii="Times New Roman" w:hAnsi="Times New Roman" w:cs="Times New Roman"/>
+          <w:sz w:val="21"/>
+          <w:szCs w:val="21"/>
+        </w:rPr>
+        <w:t xml:space="preserve">My primary </w:t>
+      </w:r>
+      <w:r>
+        <w:rPr>
+          <w:rFonts w:ascii="Times New Roman" w:hAnsi="Times New Roman" w:cs="Times New Roman"/>
+          <w:sz w:val="21"/>
+          <w:szCs w:val="21"/>
+        </w:rPr>
+        <w:t>responsibilities</w:t>
+      </w:r>
+      <w:r>
+        <w:rPr>
+          <w:rFonts w:ascii="Times New Roman" w:hAnsi="Times New Roman" w:cs="Times New Roman"/>
+          <w:sz w:val="21"/>
+          <w:szCs w:val="21"/>
+        </w:rPr>
+        <w:t xml:space="preserve"> were to develop MATLAB scripts to </w:t>
+      </w:r>
+      <w:r>
+        <w:rPr>
+          <w:rFonts w:ascii="Times New Roman" w:hAnsi="Times New Roman" w:cs="Times New Roman"/>
+          <w:sz w:val="21"/>
+          <w:szCs w:val="21"/>
+        </w:rPr>
+        <w:t>simulate and test phases</w:t>
+      </w:r>
+      <w:r>
+        <w:rPr>
+          <w:rFonts w:ascii="Times New Roman" w:hAnsi="Times New Roman" w:cs="Times New Roman"/>
+          <w:sz w:val="21"/>
+          <w:szCs w:val="21"/>
+        </w:rPr>
+        <w:t xml:space="preserve"> of the concept of operations and then analyze the resulting data to ensure that the </w:t>
+      </w:r>
+      <w:r>
+        <w:rPr>
+          <w:rFonts w:ascii="Times New Roman" w:hAnsi="Times New Roman" w:cs="Times New Roman"/>
+          <w:sz w:val="21"/>
+          <w:szCs w:val="21"/>
+        </w:rPr>
+        <w:t>Attitude Control System would perform nominally.</w:t>
+      </w:r>
+      <w:r>
+        <w:rPr>
+          <w:rFonts w:ascii="Times New Roman" w:hAnsi="Times New Roman" w:cs="Times New Roman"/>
+          <w:sz w:val="21"/>
+          <w:szCs w:val="21"/>
+        </w:rPr>
+        <w:t xml:space="preserve"> I made extensive use of Microsoft Excel (including VBA), Python, the R programming language, and MATLAB to analyze and visualize the data from the tests. Moreover, I was involved in several side projects, including hardware and sen</w:t>
+      </w:r>
+      <w:r>
+        <w:rPr>
+          <w:rFonts w:ascii="Times New Roman" w:hAnsi="Times New Roman" w:cs="Times New Roman"/>
+          <w:sz w:val="21"/>
+          <w:szCs w:val="21"/>
+        </w:rPr>
+        <w:t>sor testing</w:t>
+      </w:r>
+      <w:r>
+        <w:rPr>
+          <w:rFonts w:ascii="Times New Roman" w:hAnsi="Times New Roman" w:cs="Times New Roman"/>
+          <w:sz w:val="21"/>
+          <w:szCs w:val="21"/>
+        </w:rPr>
+        <w:t>,</w:t>
+      </w:r>
+      <w:r>
+        <w:rPr>
+          <w:rFonts w:ascii="Times New Roman" w:hAnsi="Times New Roman" w:cs="Times New Roman"/>
+          <w:sz w:val="21"/>
+          <w:szCs w:val="21"/>
+        </w:rPr>
+        <w:t xml:space="preserve"> for which </w:t>
+      </w:r>
+      <w:r>
+        <w:rPr>
+          <w:rFonts w:ascii="Times New Roman" w:hAnsi="Times New Roman" w:cs="Times New Roman"/>
+          <w:sz w:val="21"/>
+          <w:szCs w:val="21"/>
+        </w:rPr>
+        <w:t xml:space="preserve">I </w:t>
+      </w:r>
+      <w:r>
+        <w:rPr>
+          <w:rFonts w:ascii="Times New Roman" w:hAnsi="Times New Roman" w:cs="Times New Roman"/>
+          <w:sz w:val="21"/>
+          <w:szCs w:val="21"/>
+        </w:rPr>
+        <w:t>designed</w:t>
+      </w:r>
+      <w:r>
+        <w:rPr>
+          <w:rFonts w:ascii="Times New Roman" w:hAnsi="Times New Roman" w:cs="Times New Roman"/>
+          <w:sz w:val="21"/>
+          <w:szCs w:val="21"/>
+        </w:rPr>
+        <w:t xml:space="preserve"> several components </w:t>
+      </w:r>
+      <w:r>
+        <w:rPr>
+          <w:rFonts w:ascii="Times New Roman" w:hAnsi="Times New Roman" w:cs="Times New Roman"/>
+          <w:sz w:val="21"/>
+          <w:szCs w:val="21"/>
+        </w:rPr>
+        <w:t xml:space="preserve">in </w:t>
+      </w:r>
+      <w:proofErr w:type="spellStart"/>
+      <w:r>
+        <w:rPr>
+          <w:rFonts w:ascii="Times New Roman" w:hAnsi="Times New Roman" w:cs="Times New Roman"/>
+          <w:sz w:val="21"/>
+          <w:szCs w:val="21"/>
+        </w:rPr>
+        <w:t>Solidworks</w:t>
+      </w:r>
+      <w:proofErr w:type="spellEnd"/>
+      <w:r>
+        <w:rPr>
+          <w:rFonts w:ascii="Times New Roman" w:hAnsi="Times New Roman" w:cs="Times New Roman"/>
+          <w:sz w:val="21"/>
+          <w:szCs w:val="21"/>
+        </w:rPr>
+        <w:t xml:space="preserve"> </w:t>
+      </w:r>
+      <w:r>
+        <w:rPr>
+          <w:rFonts w:ascii="Times New Roman" w:hAnsi="Times New Roman" w:cs="Times New Roman"/>
+          <w:sz w:val="21"/>
+          <w:szCs w:val="21"/>
+        </w:rPr>
+        <w:t>which were then 3-D printed.</w:t>
+      </w:r>
+      <w:r>
+        <w:rPr>
+          <w:rFonts w:ascii="Times New Roman" w:hAnsi="Times New Roman" w:cs="Times New Roman"/>
+          <w:sz w:val="21"/>
+          <w:szCs w:val="21"/>
+        </w:rPr>
+        <w:t xml:space="preserve"> </w:t>
+      </w:r>
+      <w:r>
+        <w:rPr>
+          <w:rFonts w:ascii="Times New Roman" w:hAnsi="Times New Roman" w:cs="Times New Roman"/>
+          <w:sz w:val="21"/>
+          <w:szCs w:val="21"/>
+        </w:rPr>
+        <w:t xml:space="preserve">NEA Scout is scheduled to fly on </w:t>
       </w:r>
       <w:proofErr w:type="gramStart"/>
       <w:r>
@@ -489,7 +1007,7 @@
           <w:sz w:val="21"/>
           <w:szCs w:val="21"/>
         </w:rPr>
-        <w:t>was given</w:t>
+        <w:t>the</w:t>
       </w:r>
       <w:proofErr w:type="gramEnd"/>
       <w:r>
@@ -498,541 +1016,7 @@
           <w:sz w:val="21"/>
           <w:szCs w:val="21"/>
         </w:rPr>
-        <w:t xml:space="preserve"> the </w:t>
-      </w:r>
-      <w:r>
-        <w:rPr>
-          <w:rFonts w:ascii="Times New Roman" w:hAnsi="Times New Roman" w:cs="Times New Roman"/>
-          <w:sz w:val="21"/>
-          <w:szCs w:val="21"/>
-        </w:rPr>
-        <w:t xml:space="preserve">responsibility </w:t>
-      </w:r>
-      <w:r>
-        <w:rPr>
-          <w:rFonts w:ascii="Times New Roman" w:hAnsi="Times New Roman" w:cs="Times New Roman"/>
-          <w:sz w:val="21"/>
-          <w:szCs w:val="21"/>
-        </w:rPr>
-        <w:t>of</w:t>
-      </w:r>
-      <w:r>
-        <w:rPr>
-          <w:rFonts w:ascii="Times New Roman" w:hAnsi="Times New Roman" w:cs="Times New Roman"/>
-          <w:sz w:val="21"/>
-          <w:szCs w:val="21"/>
-        </w:rPr>
-        <w:t xml:space="preserve"> design</w:t>
-      </w:r>
-      <w:r>
-        <w:rPr>
-          <w:rFonts w:ascii="Times New Roman" w:hAnsi="Times New Roman" w:cs="Times New Roman"/>
-          <w:sz w:val="21"/>
-          <w:szCs w:val="21"/>
-        </w:rPr>
-        <w:t>ing</w:t>
-      </w:r>
-      <w:r>
-        <w:rPr>
-          <w:rFonts w:ascii="Times New Roman" w:hAnsi="Times New Roman" w:cs="Times New Roman"/>
-          <w:sz w:val="21"/>
-          <w:szCs w:val="21"/>
-        </w:rPr>
-        <w:t xml:space="preserve"> and oversee</w:t>
-      </w:r>
-      <w:r>
-        <w:rPr>
-          <w:rFonts w:ascii="Times New Roman" w:hAnsi="Times New Roman" w:cs="Times New Roman"/>
-          <w:sz w:val="21"/>
-          <w:szCs w:val="21"/>
-        </w:rPr>
-        <w:t>ing</w:t>
-      </w:r>
-      <w:r>
-        <w:rPr>
-          <w:rFonts w:ascii="Times New Roman" w:hAnsi="Times New Roman" w:cs="Times New Roman"/>
-          <w:sz w:val="21"/>
-          <w:szCs w:val="21"/>
-        </w:rPr>
-        <w:t xml:space="preserve"> the fabrication of an experimental test article designed to supplement wind tunnel testing. In less than ten weeks, I </w:t>
-      </w:r>
-      <w:r>
-        <w:rPr>
-          <w:rFonts w:ascii="Times New Roman" w:hAnsi="Times New Roman" w:cs="Times New Roman"/>
-          <w:sz w:val="21"/>
-          <w:szCs w:val="21"/>
-        </w:rPr>
-        <w:t>completed a</w:t>
-      </w:r>
-      <w:r>
-        <w:rPr>
-          <w:rFonts w:ascii="Times New Roman" w:hAnsi="Times New Roman" w:cs="Times New Roman"/>
-          <w:sz w:val="21"/>
-          <w:szCs w:val="21"/>
-        </w:rPr>
-        <w:t xml:space="preserve"> complete design of the equipment using </w:t>
-      </w:r>
-      <w:proofErr w:type="spellStart"/>
-      <w:r>
-        <w:rPr>
-          <w:rFonts w:ascii="Times New Roman" w:hAnsi="Times New Roman" w:cs="Times New Roman"/>
-          <w:sz w:val="21"/>
-          <w:szCs w:val="21"/>
-        </w:rPr>
-        <w:t>Solidworks</w:t>
-      </w:r>
-      <w:proofErr w:type="spellEnd"/>
-      <w:r>
-        <w:rPr>
-          <w:rFonts w:ascii="Times New Roman" w:hAnsi="Times New Roman" w:cs="Times New Roman"/>
-          <w:sz w:val="21"/>
-          <w:szCs w:val="21"/>
-        </w:rPr>
-        <w:t xml:space="preserve"> CAD software, and </w:t>
-      </w:r>
-      <w:r>
-        <w:rPr>
-          <w:rFonts w:ascii="Times New Roman" w:hAnsi="Times New Roman" w:cs="Times New Roman"/>
-          <w:sz w:val="21"/>
-          <w:szCs w:val="21"/>
-        </w:rPr>
-        <w:t xml:space="preserve">submitted the drawings to the manufacturing engineers. In the months since, I </w:t>
-      </w:r>
-      <w:r>
-        <w:rPr>
-          <w:rFonts w:ascii="Times New Roman" w:hAnsi="Times New Roman" w:cs="Times New Roman"/>
-          <w:sz w:val="21"/>
-          <w:szCs w:val="21"/>
-        </w:rPr>
-        <w:t xml:space="preserve">have been able </w:t>
-      </w:r>
-      <w:proofErr w:type="spellStart"/>
-      <w:r>
-        <w:rPr>
-          <w:rFonts w:ascii="Times New Roman" w:hAnsi="Times New Roman" w:cs="Times New Roman"/>
-          <w:sz w:val="21"/>
-          <w:szCs w:val="21"/>
-        </w:rPr>
-        <w:t>t</w:t>
-      </w:r>
-      <w:proofErr w:type="spellEnd"/>
-      <w:r>
-        <w:rPr>
-          <w:rFonts w:ascii="Times New Roman" w:hAnsi="Times New Roman" w:cs="Times New Roman"/>
-          <w:sz w:val="21"/>
-          <w:szCs w:val="21"/>
-        </w:rPr>
-        <w:t xml:space="preserve"> consult</w:t>
-      </w:r>
-      <w:r>
-        <w:rPr>
-          <w:rFonts w:ascii="Times New Roman" w:hAnsi="Times New Roman" w:cs="Times New Roman"/>
-          <w:sz w:val="21"/>
-          <w:szCs w:val="21"/>
-        </w:rPr>
-        <w:t xml:space="preserve"> with the technicians and </w:t>
-      </w:r>
-      <w:r>
-        <w:rPr>
-          <w:rFonts w:ascii="Times New Roman" w:hAnsi="Times New Roman" w:cs="Times New Roman"/>
-          <w:sz w:val="21"/>
-          <w:szCs w:val="21"/>
-        </w:rPr>
-        <w:t>follow</w:t>
-      </w:r>
-      <w:r>
-        <w:rPr>
-          <w:rFonts w:ascii="Times New Roman" w:hAnsi="Times New Roman" w:cs="Times New Roman"/>
-          <w:sz w:val="21"/>
-          <w:szCs w:val="21"/>
-        </w:rPr>
-        <w:t xml:space="preserve"> along as my design</w:t>
-      </w:r>
-      <w:r>
-        <w:rPr>
-          <w:rFonts w:ascii="Times New Roman" w:hAnsi="Times New Roman" w:cs="Times New Roman"/>
-          <w:sz w:val="21"/>
-          <w:szCs w:val="21"/>
-        </w:rPr>
-        <w:t xml:space="preserve"> </w:t>
-      </w:r>
-      <w:proofErr w:type="gramStart"/>
-      <w:r>
-        <w:rPr>
-          <w:rFonts w:ascii="Times New Roman" w:hAnsi="Times New Roman" w:cs="Times New Roman"/>
-          <w:sz w:val="21"/>
-          <w:szCs w:val="21"/>
-        </w:rPr>
-        <w:t>is constructed</w:t>
-      </w:r>
-      <w:proofErr w:type="gramEnd"/>
-      <w:r>
-        <w:rPr>
-          <w:rFonts w:ascii="Times New Roman" w:hAnsi="Times New Roman" w:cs="Times New Roman"/>
-          <w:sz w:val="21"/>
-          <w:szCs w:val="21"/>
-        </w:rPr>
-        <w:t xml:space="preserve"> with the goal of </w:t>
-      </w:r>
-      <w:r>
-        <w:rPr>
-          <w:rFonts w:ascii="Times New Roman" w:hAnsi="Times New Roman" w:cs="Times New Roman"/>
-          <w:sz w:val="21"/>
-          <w:szCs w:val="21"/>
-        </w:rPr>
-        <w:t>being put to</w:t>
-      </w:r>
-      <w:r>
-        <w:rPr>
-          <w:rFonts w:ascii="Times New Roman" w:hAnsi="Times New Roman" w:cs="Times New Roman"/>
-          <w:sz w:val="21"/>
-          <w:szCs w:val="21"/>
-        </w:rPr>
-        <w:t xml:space="preserve"> use this year.</w:t>
-      </w:r>
-      <w:r>
-        <w:rPr>
-          <w:rFonts w:ascii="Times New Roman" w:hAnsi="Times New Roman" w:cs="Times New Roman"/>
-          <w:sz w:val="21"/>
-          <w:szCs w:val="21"/>
-        </w:rPr>
-        <w:t xml:space="preserve"> Moreover, I was able to complete </w:t>
-      </w:r>
-      <w:r>
-        <w:rPr>
-          <w:rFonts w:ascii="Times New Roman" w:hAnsi="Times New Roman" w:cs="Times New Roman"/>
-          <w:sz w:val="21"/>
-          <w:szCs w:val="21"/>
-        </w:rPr>
-        <w:t xml:space="preserve">several compressible </w:t>
-      </w:r>
-      <w:r>
-        <w:rPr>
-          <w:rFonts w:ascii="Times New Roman" w:hAnsi="Times New Roman" w:cs="Times New Roman"/>
-          <w:sz w:val="21"/>
-          <w:szCs w:val="21"/>
-        </w:rPr>
-        <w:t xml:space="preserve">Computational Fluid Dynamics (CFD) </w:t>
-      </w:r>
-      <w:r>
-        <w:rPr>
-          <w:rFonts w:ascii="Times New Roman" w:hAnsi="Times New Roman" w:cs="Times New Roman"/>
-          <w:sz w:val="21"/>
-          <w:szCs w:val="21"/>
-        </w:rPr>
-        <w:t>studies</w:t>
-      </w:r>
-      <w:r>
-        <w:rPr>
-          <w:rFonts w:ascii="Times New Roman" w:hAnsi="Times New Roman" w:cs="Times New Roman"/>
-          <w:sz w:val="21"/>
-          <w:szCs w:val="21"/>
-        </w:rPr>
-        <w:t xml:space="preserve"> </w:t>
-      </w:r>
-      <w:r>
-        <w:rPr>
-          <w:rFonts w:ascii="Times New Roman" w:hAnsi="Times New Roman" w:cs="Times New Roman"/>
-          <w:sz w:val="21"/>
-          <w:szCs w:val="21"/>
-        </w:rPr>
-        <w:t xml:space="preserve">at the </w:t>
-      </w:r>
-      <w:r>
-        <w:rPr>
-          <w:rFonts w:ascii="Times New Roman" w:hAnsi="Times New Roman" w:cs="Times New Roman"/>
-          <w:sz w:val="21"/>
-          <w:szCs w:val="21"/>
-        </w:rPr>
-        <w:t xml:space="preserve">AFRL and I presented my work at two professional conferences. </w:t>
-      </w:r>
-      <w:r>
-        <w:rPr>
-          <w:rFonts w:ascii="Times New Roman" w:hAnsi="Times New Roman" w:cs="Times New Roman"/>
-          <w:sz w:val="21"/>
-          <w:szCs w:val="21"/>
-        </w:rPr>
-        <w:t xml:space="preserve">As an engineer, it was immensely rewarding both to see a project I had worked on be implemented in the real world, and to contribute novel research to the field of aerospace engineering. </w:t>
-      </w:r>
-      <w:r>
-        <w:rPr>
-          <w:rFonts w:ascii="Times New Roman" w:hAnsi="Times New Roman" w:cs="Times New Roman"/>
-          <w:sz w:val="21"/>
-          <w:szCs w:val="21"/>
-        </w:rPr>
-        <w:t xml:space="preserve">My current internship at NASA Marshall Space Flight Center has further </w:t>
-      </w:r>
-      <w:r>
-        <w:rPr>
-          <w:rFonts w:ascii="Times New Roman" w:hAnsi="Times New Roman" w:cs="Times New Roman"/>
-          <w:sz w:val="21"/>
-          <w:szCs w:val="21"/>
-        </w:rPr>
-        <w:t>reinforced</w:t>
-      </w:r>
-      <w:r>
-        <w:rPr>
-          <w:rFonts w:ascii="Times New Roman" w:hAnsi="Times New Roman" w:cs="Times New Roman"/>
-          <w:sz w:val="21"/>
-          <w:szCs w:val="21"/>
-        </w:rPr>
-        <w:t xml:space="preserve"> my desire to work in the aerospace field. </w:t>
-      </w:r>
-      <w:r>
-        <w:rPr>
-          <w:rFonts w:ascii="Times New Roman" w:hAnsi="Times New Roman" w:cs="Times New Roman"/>
-          <w:sz w:val="21"/>
-          <w:szCs w:val="21"/>
-        </w:rPr>
-        <w:t>As a member of the</w:t>
-      </w:r>
-      <w:r>
-        <w:rPr>
-          <w:rFonts w:ascii="Times New Roman" w:hAnsi="Times New Roman" w:cs="Times New Roman"/>
-          <w:sz w:val="21"/>
-          <w:szCs w:val="21"/>
-        </w:rPr>
-        <w:t xml:space="preserve"> </w:t>
-      </w:r>
-      <w:r>
-        <w:rPr>
-          <w:rFonts w:ascii="Times New Roman" w:hAnsi="Times New Roman" w:cs="Times New Roman"/>
-          <w:sz w:val="21"/>
-          <w:szCs w:val="21"/>
-        </w:rPr>
-        <w:t xml:space="preserve">Control, Navigation, and Mission Analysis Branch, I was </w:t>
-      </w:r>
-      <w:r>
-        <w:rPr>
-          <w:rFonts w:ascii="Times New Roman" w:hAnsi="Times New Roman" w:cs="Times New Roman"/>
-          <w:sz w:val="21"/>
-          <w:szCs w:val="21"/>
-        </w:rPr>
-        <w:t>able to perform</w:t>
-      </w:r>
-      <w:r>
-        <w:rPr>
-          <w:rFonts w:ascii="Times New Roman" w:hAnsi="Times New Roman" w:cs="Times New Roman"/>
-          <w:sz w:val="21"/>
-          <w:szCs w:val="21"/>
-        </w:rPr>
-        <w:t xml:space="preserve"> validation of the Guidance and Control </w:t>
-      </w:r>
-      <w:proofErr w:type="spellStart"/>
-      <w:r>
-        <w:rPr>
-          <w:rFonts w:ascii="Times New Roman" w:hAnsi="Times New Roman" w:cs="Times New Roman"/>
-          <w:sz w:val="21"/>
-          <w:szCs w:val="21"/>
-        </w:rPr>
-        <w:t>MATlAB</w:t>
-      </w:r>
-      <w:proofErr w:type="spellEnd"/>
-      <w:r>
-        <w:rPr>
-          <w:rFonts w:ascii="Times New Roman" w:hAnsi="Times New Roman" w:cs="Times New Roman"/>
-          <w:sz w:val="21"/>
-          <w:szCs w:val="21"/>
-        </w:rPr>
-        <w:t>/Simulink model for the Near Earth Asteroid</w:t>
-      </w:r>
-      <w:r>
-        <w:rPr>
-          <w:rFonts w:ascii="Times New Roman" w:hAnsi="Times New Roman" w:cs="Times New Roman"/>
-          <w:sz w:val="21"/>
-          <w:szCs w:val="21"/>
-        </w:rPr>
-        <w:t xml:space="preserve"> (NEA) </w:t>
-      </w:r>
-      <w:r>
-        <w:rPr>
-          <w:rFonts w:ascii="Times New Roman" w:hAnsi="Times New Roman" w:cs="Times New Roman"/>
-          <w:sz w:val="21"/>
-          <w:szCs w:val="21"/>
-        </w:rPr>
-        <w:t xml:space="preserve">Scout satellite. </w:t>
-      </w:r>
-      <w:r>
-        <w:rPr>
-          <w:rFonts w:ascii="Times New Roman" w:hAnsi="Times New Roman" w:cs="Times New Roman"/>
-          <w:sz w:val="21"/>
-          <w:szCs w:val="21"/>
-        </w:rPr>
-        <w:t xml:space="preserve">My primary </w:t>
-      </w:r>
-      <w:r>
-        <w:rPr>
-          <w:rFonts w:ascii="Times New Roman" w:hAnsi="Times New Roman" w:cs="Times New Roman"/>
-          <w:sz w:val="21"/>
-          <w:szCs w:val="21"/>
-        </w:rPr>
-        <w:t>responsibilities</w:t>
-      </w:r>
-      <w:r>
-        <w:rPr>
-          <w:rFonts w:ascii="Times New Roman" w:hAnsi="Times New Roman" w:cs="Times New Roman"/>
-          <w:sz w:val="21"/>
-          <w:szCs w:val="21"/>
-        </w:rPr>
-        <w:t xml:space="preserve"> were to develop MATLAB scripts to </w:t>
-      </w:r>
-      <w:r>
-        <w:rPr>
-          <w:rFonts w:ascii="Times New Roman" w:hAnsi="Times New Roman" w:cs="Times New Roman"/>
-          <w:sz w:val="21"/>
-          <w:szCs w:val="21"/>
-        </w:rPr>
-        <w:t>simulate and test phases</w:t>
-      </w:r>
-      <w:r>
-        <w:rPr>
-          <w:rFonts w:ascii="Times New Roman" w:hAnsi="Times New Roman" w:cs="Times New Roman"/>
-          <w:sz w:val="21"/>
-          <w:szCs w:val="21"/>
-        </w:rPr>
-        <w:t xml:space="preserve"> of the concept of operations and then analyze the resulting data to ensure that the </w:t>
-      </w:r>
-      <w:r>
-        <w:rPr>
-          <w:rFonts w:ascii="Times New Roman" w:hAnsi="Times New Roman" w:cs="Times New Roman"/>
-          <w:sz w:val="21"/>
-          <w:szCs w:val="21"/>
-        </w:rPr>
-        <w:t>Attitude Control System would perform nominally.</w:t>
-      </w:r>
-      <w:r>
-        <w:rPr>
-          <w:rFonts w:ascii="Times New Roman" w:hAnsi="Times New Roman" w:cs="Times New Roman"/>
-          <w:sz w:val="21"/>
-          <w:szCs w:val="21"/>
-        </w:rPr>
-        <w:t xml:space="preserve"> I made extensive use of Microsoft Excel (including VBA), Python, the R programming language, and MATLAB to analyze and visualize the data from the tests. Moreover, I was involved in several side projects, including hardware and sen</w:t>
-      </w:r>
-      <w:r>
-        <w:rPr>
-          <w:rFonts w:ascii="Times New Roman" w:hAnsi="Times New Roman" w:cs="Times New Roman"/>
-          <w:sz w:val="21"/>
-          <w:szCs w:val="21"/>
-        </w:rPr>
-        <w:t>sor testing</w:t>
-      </w:r>
-      <w:r>
-        <w:rPr>
-          <w:rFonts w:ascii="Times New Roman" w:hAnsi="Times New Roman" w:cs="Times New Roman"/>
-          <w:sz w:val="21"/>
-          <w:szCs w:val="21"/>
-        </w:rPr>
-        <w:t>,</w:t>
-      </w:r>
-      <w:r>
-        <w:rPr>
-          <w:rFonts w:ascii="Times New Roman" w:hAnsi="Times New Roman" w:cs="Times New Roman"/>
-          <w:sz w:val="21"/>
-          <w:szCs w:val="21"/>
-        </w:rPr>
-        <w:t xml:space="preserve"> for which </w:t>
-      </w:r>
-      <w:r>
-        <w:rPr>
-          <w:rFonts w:ascii="Times New Roman" w:hAnsi="Times New Roman" w:cs="Times New Roman"/>
-          <w:sz w:val="21"/>
-          <w:szCs w:val="21"/>
-        </w:rPr>
-        <w:t xml:space="preserve">I </w:t>
-      </w:r>
-      <w:r>
-        <w:rPr>
-          <w:rFonts w:ascii="Times New Roman" w:hAnsi="Times New Roman" w:cs="Times New Roman"/>
-          <w:sz w:val="21"/>
-          <w:szCs w:val="21"/>
-        </w:rPr>
-        <w:t>designed</w:t>
-      </w:r>
-      <w:r>
-        <w:rPr>
-          <w:rFonts w:ascii="Times New Roman" w:hAnsi="Times New Roman" w:cs="Times New Roman"/>
-          <w:sz w:val="21"/>
-          <w:szCs w:val="21"/>
-        </w:rPr>
-        <w:t xml:space="preserve"> several components </w:t>
-      </w:r>
-      <w:r>
-        <w:rPr>
-          <w:rFonts w:ascii="Times New Roman" w:hAnsi="Times New Roman" w:cs="Times New Roman"/>
-          <w:sz w:val="21"/>
-          <w:szCs w:val="21"/>
-        </w:rPr>
-        <w:t xml:space="preserve">in </w:t>
-      </w:r>
-      <w:proofErr w:type="spellStart"/>
-      <w:proofErr w:type="gramStart"/>
-      <w:r>
-        <w:rPr>
-          <w:rFonts w:ascii="Times New Roman" w:hAnsi="Times New Roman" w:cs="Times New Roman"/>
-          <w:sz w:val="21"/>
-          <w:szCs w:val="21"/>
-        </w:rPr>
-        <w:t>Solidworks</w:t>
-      </w:r>
-      <w:proofErr w:type="spellEnd"/>
-      <w:r>
-        <w:rPr>
-          <w:rFonts w:ascii="Times New Roman" w:hAnsi="Times New Roman" w:cs="Times New Roman"/>
-          <w:sz w:val="21"/>
-          <w:szCs w:val="21"/>
-        </w:rPr>
-        <w:t xml:space="preserve"> </w:t>
-      </w:r>
-      <w:r>
-        <w:rPr>
-          <w:rFonts w:ascii="Times New Roman" w:hAnsi="Times New Roman" w:cs="Times New Roman"/>
-          <w:sz w:val="21"/>
-          <w:szCs w:val="21"/>
-        </w:rPr>
-        <w:t>which were</w:t>
-      </w:r>
-      <w:proofErr w:type="gramEnd"/>
-      <w:r>
-        <w:rPr>
-          <w:rFonts w:ascii="Times New Roman" w:hAnsi="Times New Roman" w:cs="Times New Roman"/>
-          <w:sz w:val="21"/>
-          <w:szCs w:val="21"/>
-        </w:rPr>
-        <w:t xml:space="preserve"> then 3-D printed.</w:t>
-      </w:r>
-      <w:r>
-        <w:rPr>
-          <w:rFonts w:ascii="Times New Roman" w:hAnsi="Times New Roman" w:cs="Times New Roman"/>
-          <w:sz w:val="21"/>
-          <w:szCs w:val="21"/>
-        </w:rPr>
-        <w:t xml:space="preserve"> </w:t>
-      </w:r>
-      <w:r>
-        <w:rPr>
-          <w:rFonts w:ascii="Times New Roman" w:hAnsi="Times New Roman" w:cs="Times New Roman"/>
-          <w:sz w:val="21"/>
-          <w:szCs w:val="21"/>
-        </w:rPr>
-        <w:t xml:space="preserve">NEA Scout </w:t>
-      </w:r>
-      <w:proofErr w:type="gramStart"/>
-      <w:r>
-        <w:rPr>
-          <w:rFonts w:ascii="Times New Roman" w:hAnsi="Times New Roman" w:cs="Times New Roman"/>
-          <w:sz w:val="21"/>
-          <w:szCs w:val="21"/>
-        </w:rPr>
-        <w:t>is scheduled</w:t>
-      </w:r>
-      <w:proofErr w:type="gramEnd"/>
-      <w:r>
-        <w:rPr>
-          <w:rFonts w:ascii="Times New Roman" w:hAnsi="Times New Roman" w:cs="Times New Roman"/>
-          <w:sz w:val="21"/>
-          <w:szCs w:val="21"/>
-        </w:rPr>
-        <w:t xml:space="preserve"> to fly on the Space Launch System </w:t>
+        <w:t xml:space="preserve"> Space Launch System </w:t>
       </w:r>
       <w:r>
         <w:rPr>
@@ -1230,25 +1214,7 @@
           <w:sz w:val="21"/>
           <w:szCs w:val="21"/>
         </w:rPr>
-        <w:t xml:space="preserve"> for the sake of high marks, I </w:t>
-      </w:r>
-      <w:proofErr w:type="gramStart"/>
-      <w:r>
-        <w:rPr>
-          <w:rFonts w:ascii="Times New Roman" w:hAnsi="Times New Roman" w:cs="Times New Roman"/>
-          <w:sz w:val="21"/>
-          <w:szCs w:val="21"/>
-        </w:rPr>
-        <w:t>am motivated</w:t>
-      </w:r>
-      <w:proofErr w:type="gramEnd"/>
-      <w:r>
-        <w:rPr>
-          <w:rFonts w:ascii="Times New Roman" w:hAnsi="Times New Roman" w:cs="Times New Roman"/>
-          <w:sz w:val="21"/>
-          <w:szCs w:val="21"/>
-        </w:rPr>
-        <w:t xml:space="preserve"> by opportunities to apply my coursework. This has come both through internships and through numerous team-based engineering competitions at CWRU. I am most devoted to the Baja rally car team where a group of students completely designs, fabricates, and races a rally car in eight months. Other engineering involvements include the NASA Robotic Mining Competition team and the Case Rocket team. </w:t>
+        <w:t xml:space="preserve"> for the sake of high marks, I am motivated by opportunities to apply my coursework. This has come both through internships and through numerous team-based engineering competitions at CWRU. I am most devoted to the Baja rally car team where a group of students completely designs, fabricates, and races a rally car in eight months. Other engineering involvements include the NASA Robotic Mining Competition team and the Case Rocket team. </w:t>
       </w:r>
       <w:r>
         <w:rPr>
@@ -1408,8 +1374,6 @@
         </w:rPr>
         <w:t>William Koehrsen</w:t>
       </w:r>
-      <w:bookmarkStart w:id="0" w:name="_GoBack"/>
-      <w:bookmarkEnd w:id="0"/>
     </w:p>
     <w:sectPr>
       <w:pgSz w:w="12240" w:h="15840"/>

</xml_diff>